<commit_message>
updated linear cats and dogs by casting labels to long and finished the report
</commit_message>
<xml_diff>
--- a/assignments/reference/Report.docx
+++ b/assignments/reference/Report.docx
@@ -184,35 +184,7 @@
             <w:rFonts w:ascii="Cambria Math" w:hAnsi="Cambria Math"/>
             <w:lang w:val="en-GB" w:eastAsia="en-DE"/>
           </w:rPr>
-          <m:t>width</m:t>
-        </m:r>
-        <m:r>
-          <w:rPr>
-            <w:rFonts w:ascii="Cambria Math" w:hAnsi="Cambria Math"/>
-            <w:lang w:val="en-GB" w:eastAsia="en-DE"/>
-          </w:rPr>
-          <m:t>×</m:t>
-        </m:r>
-        <m:r>
-          <w:rPr>
-            <w:rFonts w:ascii="Cambria Math" w:hAnsi="Cambria Math"/>
-            <w:lang w:val="en-GB" w:eastAsia="en-DE"/>
-          </w:rPr>
-          <m:t>height</m:t>
-        </m:r>
-        <m:r>
-          <w:rPr>
-            <w:rFonts w:ascii="Cambria Math" w:hAnsi="Cambria Math"/>
-            <w:lang w:val="en-GB" w:eastAsia="en-DE"/>
-          </w:rPr>
-          <m:t>×</m:t>
-        </m:r>
-        <m:r>
-          <w:rPr>
-            <w:rFonts w:ascii="Cambria Math" w:hAnsi="Cambria Math"/>
-            <w:lang w:val="en-GB" w:eastAsia="en-DE"/>
-          </w:rPr>
-          <m:t>channels</m:t>
+          <m:t>width×height×channels</m:t>
         </m:r>
       </m:oMath>
       <w:r>
@@ -225,13 +197,7 @@
         <w:rPr>
           <w:lang w:val="en-GB"/>
         </w:rPr>
-        <w:t>connectivity</w:t>
-      </w:r>
-      <w:r>
-        <w:rPr>
-          <w:lang w:val="en-GB"/>
-        </w:rPr>
-        <w:t>, meaning a neuron in a CNN having only a small receptive field</w:t>
+        <w:t>connectivity, meaning a neuron in a CNN having only a small receptive field</w:t>
       </w:r>
       <w:r>
         <w:rPr>
@@ -267,19 +233,7 @@
         <w:rPr>
           <w:lang w:val="en-GB" w:eastAsia="en-DE"/>
         </w:rPr>
-        <w:t xml:space="preserve">input are considered. Larger or global receptive fields are eventually achieved by stacking layers enlarging receptive fields </w:t>
-      </w:r>
-      <w:r>
-        <w:rPr>
-          <w:lang w:val="en-GB" w:eastAsia="en-DE"/>
-        </w:rPr>
-        <w:t>with each layer</w:t>
-      </w:r>
-      <w:r>
-        <w:rPr>
-          <w:lang w:val="en-GB" w:eastAsia="en-DE"/>
-        </w:rPr>
-        <w:t xml:space="preserve"> in a pyramid like manner. Furthermore, in this hierarchical manner low-level features are used to aggregate high-level features (for explanation see below).</w:t>
+        <w:t>input are considered. Larger or global receptive fields are eventually achieved by stacking layers enlarging receptive fields with each layer in a pyramid like manner. Furthermore, in this hierarchical manner low-level features are used to aggregate high-level features (for explanation see below).</w:t>
       </w:r>
     </w:p>
     <w:p>
@@ -306,19 +260,7 @@
         <w:rPr>
           <w:lang w:val="en-GB" w:eastAsia="en-DE"/>
         </w:rPr>
-        <w:t xml:space="preserve">As a consequence, the problem of </w:t>
-      </w:r>
-      <w:r>
-        <w:rPr>
-          <w:lang w:val="en-GB" w:eastAsia="en-DE"/>
-        </w:rPr>
-        <w:t>arbitrariness of object position, angle, and lighting condition in image data</w:t>
-      </w:r>
-      <w:r>
-        <w:rPr>
-          <w:lang w:val="en-GB" w:eastAsia="en-DE"/>
-        </w:rPr>
-        <w:t xml:space="preserve"> is tackled.</w:t>
+        <w:t>As a consequence, the problem of arbitrariness of object position, angle, and lighting condition in image data is tackled.</w:t>
       </w:r>
     </w:p>
     <w:p>
@@ -345,19 +287,7 @@
         <w:rPr>
           <w:lang w:val="en-GB" w:eastAsia="en-DE"/>
         </w:rPr>
-        <w:t xml:space="preserve">low-level </w:t>
-      </w:r>
-      <w:r>
-        <w:rPr>
-          <w:lang w:val="en-GB" w:eastAsia="en-DE"/>
-        </w:rPr>
-        <w:t>feature,</w:t>
-      </w:r>
-      <w:r>
-        <w:rPr>
-          <w:lang w:val="en-GB" w:eastAsia="en-DE"/>
-        </w:rPr>
-        <w:t xml:space="preserve"> and high-level feature.</w:t>
+        <w:t>low-level feature, and high-level feature.</w:t>
       </w:r>
     </w:p>
     <w:p>
@@ -438,7 +368,21 @@
         <w:rPr>
           <w:lang w:val="en-GB" w:eastAsia="en-DE"/>
         </w:rPr>
-        <w:t xml:space="preserve"> at each layer. Lower layers learn less abstract </w:t>
+        <w:t xml:space="preserve"> at each layer. Lower layers learn </w:t>
+      </w:r>
+      <w:proofErr w:type="gramStart"/>
+      <w:r>
+        <w:rPr>
+          <w:lang w:val="en-GB" w:eastAsia="en-DE"/>
+        </w:rPr>
+        <w:t>less</w:t>
+      </w:r>
+      <w:proofErr w:type="gramEnd"/>
+      <w:r>
+        <w:rPr>
+          <w:lang w:val="en-GB" w:eastAsia="en-DE"/>
+        </w:rPr>
+        <w:t xml:space="preserve"> abstract </w:t>
       </w:r>
       <w:r>
         <w:rPr>
@@ -540,37 +484,7 @@
         <w:rPr>
           <w:lang w:val="en-GB"/>
         </w:rPr>
-        <w:t xml:space="preserve">? </w:t>
-      </w:r>
-      <w:r>
-        <w:rPr>
-          <w:lang w:val="en-GB"/>
-        </w:rPr>
-        <w:t xml:space="preserve">Furthermore, these </w:t>
-      </w:r>
-      <w:r>
-        <w:rPr>
-          <w:lang w:val="en-GB"/>
-        </w:rPr>
-        <w:t xml:space="preserve">features are high level, but </w:t>
-      </w:r>
-      <w:r>
-        <w:rPr>
-          <w:lang w:val="en-GB"/>
-        </w:rPr>
-        <w:t xml:space="preserve">hand-crafted features are </w:t>
-      </w:r>
-      <w:r>
-        <w:rPr>
-          <w:lang w:val="en-GB"/>
-        </w:rPr>
-        <w:t xml:space="preserve">usually </w:t>
-      </w:r>
-      <w:r>
-        <w:rPr>
-          <w:lang w:val="en-GB"/>
-        </w:rPr>
-        <w:t xml:space="preserve">low-level, like edge detection. </w:t>
+        <w:t xml:space="preserve">? Furthermore, these features are high level, but hand-crafted features are usually low-level, like edge detection. </w:t>
       </w:r>
       <w:r>
         <w:rPr>
@@ -646,7 +560,21 @@
         <w:rPr>
           <w:lang w:val="en-GB" w:eastAsia="en-DE"/>
         </w:rPr>
-        <w:t xml:space="preserve"> are not set by hand but are learned. The loss function is used to train a model. The model is trained by optimizing the loss function with regard to the parameters of a model. Thus, a loss function</w:t>
+        <w:t xml:space="preserve"> are not set by hand but are learned. The loss function is used to train a model. The model is trained by optimizing the loss function </w:t>
+      </w:r>
+      <w:proofErr w:type="gramStart"/>
+      <w:r>
+        <w:rPr>
+          <w:lang w:val="en-GB" w:eastAsia="en-DE"/>
+        </w:rPr>
+        <w:t>with regard to</w:t>
+      </w:r>
+      <w:proofErr w:type="gramEnd"/>
+      <w:r>
+        <w:rPr>
+          <w:lang w:val="en-GB" w:eastAsia="en-DE"/>
+        </w:rPr>
+        <w:t xml:space="preserve"> the parameters of a model. Thus, a loss function</w:t>
       </w:r>
       <w:r>
         <w:rPr>
@@ -868,13 +796,7 @@
           <w:rPr>
             <w:rFonts w:ascii="Cambria Math" w:hAnsi="Cambria Math" w:cs="Times New Roman"/>
           </w:rPr>
-          <m:t>u =</m:t>
-        </m:r>
-        <m:r>
-          <w:rPr>
-            <w:rFonts w:ascii="Cambria Math" w:hAnsi="Cambria Math" w:cs="Times New Roman"/>
-          </w:rPr>
-          <m:t xml:space="preserve"> </m:t>
+          <m:t xml:space="preserve">u = </m:t>
         </m:r>
         <m:d>
           <m:dPr>
@@ -1070,13 +992,7 @@
               <w:rPr>
                 <w:rFonts w:ascii="Cambria Math" w:hAnsi="Cambria Math" w:cs="Times New Roman"/>
               </w:rPr>
-              <m:t>u</m:t>
-            </m:r>
-            <m:r>
-              <w:rPr>
-                <w:rFonts w:ascii="Cambria Math" w:hAnsi="Cambria Math" w:cs="Times New Roman"/>
-              </w:rPr>
-              <m:t>,v</m:t>
+              <m:t>u,v</m:t>
             </m:r>
           </m:e>
         </m:d>
@@ -1153,19 +1069,7 @@
                   <w:rPr>
                     <w:rFonts w:ascii="Cambria Math" w:hAnsi="Cambria Math" w:cs="Times New Roman"/>
                   </w:rPr>
-                  <m:t>l</m:t>
-                </m:r>
-                <m:r>
-                  <w:rPr>
-                    <w:rFonts w:ascii="Cambria Math" w:hAnsi="Cambria Math" w:cs="Times New Roman"/>
-                  </w:rPr>
-                  <m:t>n</m:t>
-                </m:r>
-                <m:r>
-                  <w:rPr>
-                    <w:rFonts w:ascii="Cambria Math" w:hAnsi="Cambria Math" w:cs="Times New Roman"/>
-                  </w:rPr>
-                  <m:t xml:space="preserve"> </m:t>
+                  <m:t xml:space="preserve">ln </m:t>
                 </m:r>
               </m:fName>
               <m:e>
@@ -1270,14 +1174,7 @@
           <w:rFonts w:ascii="Times New Roman" w:hAnsi="Times New Roman" w:cs="Times New Roman"/>
           <w:lang w:val="en-GB"/>
         </w:rPr>
-        <w:t>,</w:t>
-      </w:r>
-      <w:r>
-        <w:rPr>
-          <w:rFonts w:ascii="Times New Roman" w:hAnsi="Times New Roman" w:cs="Times New Roman"/>
-          <w:lang w:val="en-GB"/>
-        </w:rPr>
-        <w:t xml:space="preserve"> the higher </w:t>
+        <w:t xml:space="preserve">, the higher </w:t>
       </w:r>
       <m:oMath>
         <m:r>
@@ -1389,14 +1286,7 @@
             <w:rFonts w:ascii="Cambria Math" w:eastAsiaTheme="minorEastAsia" w:hAnsi="Cambria Math" w:cs="Times New Roman"/>
             <w:lang w:val="en-GB"/>
           </w:rPr>
-          <m:t>=</m:t>
-        </m:r>
-        <m:r>
-          <w:rPr>
-            <w:rFonts w:ascii="Cambria Math" w:eastAsiaTheme="minorEastAsia" w:hAnsi="Cambria Math" w:cs="Times New Roman"/>
-            <w:lang w:val="en-GB"/>
-          </w:rPr>
-          <m:t xml:space="preserve"> </m:t>
+          <m:t xml:space="preserve">= </m:t>
         </m:r>
         <m:sSub>
           <m:sSubPr>
@@ -1717,13 +1607,7 @@
           <w:rPr>
             <w:rFonts w:ascii="Cambria Math" w:hAnsi="Cambria Math"/>
           </w:rPr>
-          <m:t>≥0</m:t>
-        </m:r>
-        <m:r>
-          <w:rPr>
-            <w:rFonts w:ascii="Cambria Math" w:hAnsi="Cambria Math"/>
-          </w:rPr>
-          <m:t xml:space="preserve"> ∀t</m:t>
+          <m:t>≥0 ∀t</m:t>
         </m:r>
       </m:oMath>
       <w:r>
@@ -1830,21 +1714,7 @@
         <w:rPr>
           <w:lang w:val="en-GB" w:eastAsia="en-DE"/>
         </w:rPr>
-        <w:t xml:space="preserve">For the ground-truth labels this is ensured by one-hot-encoding. For the predicted class-scores this is ensured by the </w:t>
-      </w:r>
-      <w:proofErr w:type="spellStart"/>
-      <w:r>
-        <w:rPr>
-          <w:lang w:val="en-GB" w:eastAsia="en-DE"/>
-        </w:rPr>
-        <w:t>softmax</w:t>
-      </w:r>
-      <w:proofErr w:type="spellEnd"/>
-      <w:r>
-        <w:rPr>
-          <w:lang w:val="en-GB" w:eastAsia="en-DE"/>
-        </w:rPr>
-        <w:t xml:space="preserve"> function. A one-hot encoded label is a vector of size </w:t>
+        <w:t xml:space="preserve">For the ground-truth labels this is ensured by one-hot-encoding. For the predicted class-scores this is ensured by the softmax function. A one-hot encoded label is a vector of size </w:t>
       </w:r>
       <m:oMath>
         <m:r>
@@ -1929,39 +1799,7 @@
           <w:rFonts w:eastAsiaTheme="minorEastAsia"/>
           <w:lang w:val="en-GB" w:eastAsia="en-DE"/>
         </w:rPr>
-        <w:t xml:space="preserve">. The predicted class-score follows the same index mapping and the </w:t>
-      </w:r>
-      <w:proofErr w:type="spellStart"/>
-      <w:r>
-        <w:rPr>
-          <w:rFonts w:eastAsiaTheme="minorEastAsia"/>
-          <w:lang w:val="en-GB" w:eastAsia="en-DE"/>
-        </w:rPr>
-        <w:t>softmax</w:t>
-      </w:r>
-      <w:proofErr w:type="spellEnd"/>
-      <w:r>
-        <w:rPr>
-          <w:rFonts w:eastAsiaTheme="minorEastAsia"/>
-          <w:lang w:val="en-GB" w:eastAsia="en-DE"/>
-        </w:rPr>
-        <w:t xml:space="preserve"> function takes an arbitrary vector and turns it into a mass function. The </w:t>
-      </w:r>
-      <w:proofErr w:type="spellStart"/>
-      <w:r>
-        <w:rPr>
-          <w:rFonts w:eastAsiaTheme="minorEastAsia"/>
-          <w:lang w:val="en-GB" w:eastAsia="en-DE"/>
-        </w:rPr>
-        <w:t>softmax</w:t>
-      </w:r>
-      <w:proofErr w:type="spellEnd"/>
-      <w:r>
-        <w:rPr>
-          <w:rFonts w:eastAsiaTheme="minorEastAsia"/>
-          <w:lang w:val="en-GB" w:eastAsia="en-DE"/>
-        </w:rPr>
-        <w:t xml:space="preserve"> function is defined by </w:t>
+        <w:t xml:space="preserve">. The predicted class-score follows the same index mapping and the softmax function takes an arbitrary vector and turns it into a mass function. The softmax function is defined by </w:t>
       </w:r>
       <m:oMath>
         <m:sSub>
@@ -2058,25 +1896,7 @@
                   <w:rPr>
                     <w:rFonts w:ascii="Cambria Math" w:hAnsi="Cambria Math"/>
                   </w:rPr>
-                  <m:t>o</m:t>
-                </m:r>
-                <m:r>
-                  <m:rPr>
-                    <m:sty m:val="p"/>
-                  </m:rPr>
-                  <w:rPr>
-                    <w:rFonts w:ascii="Cambria Math" w:hAnsi="Cambria Math"/>
-                  </w:rPr>
-                  <m:t>_</m:t>
-                </m:r>
-                <m:r>
-                  <m:rPr>
-                    <m:sty m:val="p"/>
-                  </m:rPr>
-                  <w:rPr>
-                    <w:rFonts w:ascii="Cambria Math" w:hAnsi="Cambria Math"/>
-                  </w:rPr>
-                  <m:t>t</m:t>
+                  <m:t>o_t</m:t>
                 </m:r>
               </m:e>
             </m:d>
@@ -2223,14 +2043,7 @@
                     <w:rFonts w:ascii="Cambria Math" w:eastAsiaTheme="minorEastAsia" w:hAnsi="Cambria Math"/>
                     <w:lang w:val="en-GB"/>
                   </w:rPr>
-                  <m:t xml:space="preserve"> ⋅</m:t>
-                </m:r>
-                <m:r>
-                  <w:rPr>
-                    <w:rFonts w:ascii="Cambria Math" w:eastAsiaTheme="minorEastAsia" w:hAnsi="Cambria Math"/>
-                    <w:lang w:val="en-GB"/>
-                  </w:rPr>
-                  <m:t xml:space="preserve"> </m:t>
+                  <m:t xml:space="preserve"> ⋅ </m:t>
                 </m:r>
               </m:e>
             </m:d>
@@ -2249,23 +2062,7 @@
           <w:rFonts w:eastAsiaTheme="minorEastAsia"/>
           <w:lang w:val="en-GB"/>
         </w:rPr>
-        <w:t xml:space="preserve"> and something greater equal 0 divided by the sum of things greater equal 0 is also greater equal 0 (to prevent division by 0, usually a small delta is added to the sum). Hence, the </w:t>
-      </w:r>
-      <w:proofErr w:type="spellStart"/>
-      <w:r>
-        <w:rPr>
-          <w:rFonts w:eastAsiaTheme="minorEastAsia"/>
-          <w:lang w:val="en-GB"/>
-        </w:rPr>
-        <w:t>softmax</w:t>
-      </w:r>
-      <w:proofErr w:type="spellEnd"/>
-      <w:r>
-        <w:rPr>
-          <w:rFonts w:eastAsiaTheme="minorEastAsia"/>
-          <w:lang w:val="en-GB"/>
-        </w:rPr>
-        <w:t xml:space="preserve"> function complies with </w:t>
+        <w:t xml:space="preserve"> and something greater equal 0 divided by the sum of things greater equal 0 is also greater equal 0 (to prevent division by 0, usually a small delta is added to the sum). Hence, the softmax function complies with </w:t>
       </w:r>
       <m:oMath>
         <m:sSub>
@@ -2305,13 +2102,7 @@
           <w:rPr>
             <w:rFonts w:ascii="Cambria Math" w:hAnsi="Cambria Math"/>
           </w:rPr>
-          <m:t>≥0</m:t>
-        </m:r>
-        <m:r>
-          <w:rPr>
-            <w:rFonts w:ascii="Cambria Math" w:hAnsi="Cambria Math"/>
-          </w:rPr>
-          <m:t xml:space="preserve"> ∀t</m:t>
+          <m:t>≥0 ∀t</m:t>
         </m:r>
       </m:oMath>
       <w:r>
@@ -2326,23 +2117,7 @@
           <w:rFonts w:eastAsiaTheme="minorEastAsia"/>
           <w:lang w:val="en-GB"/>
         </w:rPr>
-        <w:t xml:space="preserve">of the </w:t>
-      </w:r>
-      <w:proofErr w:type="spellStart"/>
-      <w:r>
-        <w:rPr>
-          <w:rFonts w:eastAsiaTheme="minorEastAsia"/>
-          <w:lang w:val="en-GB"/>
-        </w:rPr>
-        <w:t>softmax</w:t>
-      </w:r>
-      <w:proofErr w:type="spellEnd"/>
-      <w:r>
-        <w:rPr>
-          <w:rFonts w:eastAsiaTheme="minorEastAsia"/>
-          <w:lang w:val="en-GB"/>
-        </w:rPr>
-        <w:t xml:space="preserve"> function is normalized by </w:t>
+        <w:t xml:space="preserve">of the softmax function is normalized by </w:t>
       </w:r>
       <m:oMath>
         <m:nary>
@@ -2541,30 +2316,7 @@
           <w:rFonts w:eastAsiaTheme="minorEastAsia"/>
           <w:lang w:val="en-GB"/>
         </w:rPr>
-        <w:t>.</w:t>
-      </w:r>
-      <w:r>
-        <w:rPr>
-          <w:rFonts w:eastAsiaTheme="minorEastAsia"/>
-          <w:lang w:val="en-GB"/>
-        </w:rPr>
-        <w:t xml:space="preserve"> Accordingly, the output of a </w:t>
-      </w:r>
-      <w:proofErr w:type="spellStart"/>
-      <w:r>
-        <w:rPr>
-          <w:rFonts w:eastAsiaTheme="minorEastAsia"/>
-          <w:lang w:val="en-GB"/>
-        </w:rPr>
-        <w:t>softmax</w:t>
-      </w:r>
-      <w:proofErr w:type="spellEnd"/>
-      <w:r>
-        <w:rPr>
-          <w:rFonts w:eastAsiaTheme="minorEastAsia"/>
-          <w:lang w:val="en-GB"/>
-        </w:rPr>
-        <w:t xml:space="preserve"> function is a mass function.</w:t>
+        <w:t>. Accordingly, the output of a softmax function is a mass function.</w:t>
       </w:r>
       <w:r>
         <w:rPr>
@@ -2576,21 +2328,21 @@
         <w:rPr>
           <w:lang w:val="en-GB" w:eastAsia="en-DE"/>
         </w:rPr>
-        <w:t xml:space="preserve">ground-truth labels and predicted class-scores </w:t>
-      </w:r>
-      <w:proofErr w:type="spellStart"/>
-      <w:r>
-        <w:rPr>
-          <w:lang w:val="en-GB" w:eastAsia="en-DE"/>
-        </w:rPr>
-        <w:t>fulfill</w:t>
-      </w:r>
-      <w:proofErr w:type="spellEnd"/>
-      <w:r>
-        <w:rPr>
-          <w:lang w:val="en-GB" w:eastAsia="en-DE"/>
-        </w:rPr>
-        <w:t xml:space="preserve"> to support the cross-entropy loss</w:t>
+        <w:t xml:space="preserve">ground-truth </w:t>
+      </w:r>
+      <w:proofErr w:type="gramStart"/>
+      <w:r>
+        <w:rPr>
+          <w:lang w:val="en-GB" w:eastAsia="en-DE"/>
+        </w:rPr>
+        <w:t>labels</w:t>
+      </w:r>
+      <w:proofErr w:type="gramEnd"/>
+      <w:r>
+        <w:rPr>
+          <w:lang w:val="en-GB" w:eastAsia="en-DE"/>
+        </w:rPr>
+        <w:t xml:space="preserve"> and predicted class-scores fulfill to support the cross-entropy loss</w:t>
       </w:r>
       <w:r>
         <w:rPr>
@@ -2649,12 +2401,21 @@
         </w:rPr>
         <w:t xml:space="preserve"> </w:t>
       </w:r>
+      <w:proofErr w:type="gramStart"/>
       <w:r>
         <w:rPr>
           <w:rFonts w:ascii="Times New Roman" w:hAnsi="Times New Roman" w:cs="Times New Roman"/>
           <w:lang w:eastAsia="en-DE"/>
         </w:rPr>
-        <w:t>cannot overfit to the validation dataset and the test dataset. Thus, the validation</w:t>
+        <w:t>cannot</w:t>
+      </w:r>
+      <w:proofErr w:type="gramEnd"/>
+      <w:r>
+        <w:rPr>
+          <w:rFonts w:ascii="Times New Roman" w:hAnsi="Times New Roman" w:cs="Times New Roman"/>
+          <w:lang w:eastAsia="en-DE"/>
+        </w:rPr>
+        <w:t xml:space="preserve"> overfit to the validation dataset and the test dataset. Thus, the validation</w:t>
       </w:r>
       <w:r>
         <w:rPr>
@@ -2668,8 +2429,17 @@
           <w:rFonts w:ascii="Times New Roman" w:hAnsi="Times New Roman" w:cs="Times New Roman"/>
           <w:lang w:eastAsia="en-DE"/>
         </w:rPr>
-        <w:t>dataset can be used to explore different hyperparameters and monitor whether or not</w:t>
-      </w:r>
+        <w:t xml:space="preserve">dataset can be used to explore different hyperparameters and monitor </w:t>
+      </w:r>
+      <w:proofErr w:type="gramStart"/>
+      <w:r>
+        <w:rPr>
+          <w:rFonts w:ascii="Times New Roman" w:hAnsi="Times New Roman" w:cs="Times New Roman"/>
+          <w:lang w:eastAsia="en-DE"/>
+        </w:rPr>
+        <w:t>whether or not</w:t>
+      </w:r>
+      <w:proofErr w:type="gramEnd"/>
       <w:r>
         <w:rPr>
           <w:rFonts w:ascii="Times New Roman" w:hAnsi="Times New Roman" w:cs="Times New Roman"/>
@@ -2760,6 +2530,20 @@
           <w:rFonts w:ascii="Times New Roman" w:hAnsi="Times New Roman" w:cs="Times New Roman"/>
         </w:rPr>
         <w:t>performance of the neural network.</w:t>
+      </w:r>
+    </w:p>
+    <w:p>
+      <w:pPr>
+        <w:pStyle w:val="Heading2"/>
+        <w:rPr>
+          <w:lang w:val="en-GB"/>
+        </w:rPr>
+      </w:pPr>
+      <w:r>
+        <w:rPr>
+          <w:lang w:val="en-GB"/>
+        </w:rPr>
+        <w:t>Results</w:t>
       </w:r>
     </w:p>
     <w:p>
@@ -2769,6 +2553,13 @@
           <w:rFonts w:ascii="Times New Roman" w:hAnsi="Times New Roman" w:cs="Times New Roman"/>
         </w:rPr>
       </w:pPr>
+      <w:r>
+        <w:rPr>
+          <w:rFonts w:ascii="Times New Roman" w:hAnsi="Times New Roman" w:cs="Times New Roman"/>
+          <w:lang w:val="en-GB"/>
+        </w:rPr>
+        <w:t>Plot of validation accuracies over epochs</w:t>
+      </w:r>
     </w:p>
     <w:p>
       <w:pPr>
@@ -2777,27 +2568,446 @@
           <w:rFonts w:ascii="Times New Roman" w:hAnsi="Times New Roman" w:cs="Times New Roman"/>
         </w:rPr>
       </w:pPr>
+      <w:r>
+        <w:rPr>
+          <w:noProof/>
+        </w:rPr>
+        <w:drawing>
+          <wp:anchor distT="0" distB="0" distL="114300" distR="114300" simplePos="0" relativeHeight="251658240" behindDoc="0" locked="0" layoutInCell="1" allowOverlap="1" wp14:anchorId="0F903E36" wp14:editId="6496EBD0">
+            <wp:simplePos x="0" y="0"/>
+            <wp:positionH relativeFrom="column">
+              <wp:posOffset>901700</wp:posOffset>
+            </wp:positionH>
+            <wp:positionV relativeFrom="paragraph">
+              <wp:posOffset>180975</wp:posOffset>
+            </wp:positionV>
+            <wp:extent cx="4185920" cy="2759075"/>
+            <wp:effectExtent l="0" t="0" r="5080" b="3175"/>
+            <wp:wrapTopAndBottom/>
+            <wp:docPr id="1" name="Picture 1" descr="Chart, line chart&#10;&#10;Description automatically generated"/>
+            <wp:cNvGraphicFramePr>
+              <a:graphicFrameLocks xmlns:a="http://schemas.openxmlformats.org/drawingml/2006/main" noChangeAspect="1"/>
+            </wp:cNvGraphicFramePr>
+            <a:graphic xmlns:a="http://schemas.openxmlformats.org/drawingml/2006/main">
+              <a:graphicData uri="http://schemas.openxmlformats.org/drawingml/2006/picture">
+                <pic:pic xmlns:pic="http://schemas.openxmlformats.org/drawingml/2006/picture">
+                  <pic:nvPicPr>
+                    <pic:cNvPr id="1" name="Picture 1" descr="Chart, line chart&#10;&#10;Description automatically generated"/>
+                    <pic:cNvPicPr/>
+                  </pic:nvPicPr>
+                  <pic:blipFill>
+                    <a:blip r:embed="rId5">
+                      <a:extLst>
+                        <a:ext uri="{28A0092B-C50C-407E-A947-70E740481C1C}">
+                          <a14:useLocalDpi xmlns:a14="http://schemas.microsoft.com/office/drawing/2010/main" val="0"/>
+                        </a:ext>
+                      </a:extLst>
+                    </a:blip>
+                    <a:stretch>
+                      <a:fillRect/>
+                    </a:stretch>
+                  </pic:blipFill>
+                  <pic:spPr>
+                    <a:xfrm>
+                      <a:off x="0" y="0"/>
+                      <a:ext cx="4185920" cy="2759075"/>
+                    </a:xfrm>
+                    <a:prstGeom prst="rect">
+                      <a:avLst/>
+                    </a:prstGeom>
+                  </pic:spPr>
+                </pic:pic>
+              </a:graphicData>
+            </a:graphic>
+            <wp14:sizeRelH relativeFrom="margin">
+              <wp14:pctWidth>0</wp14:pctWidth>
+            </wp14:sizeRelH>
+            <wp14:sizeRelV relativeFrom="margin">
+              <wp14:pctHeight>0</wp14:pctHeight>
+            </wp14:sizeRelV>
+          </wp:anchor>
+        </w:drawing>
+      </w:r>
     </w:p>
     <w:p>
       <w:pPr>
         <w:jc w:val="both"/>
         <w:rPr>
           <w:rFonts w:ascii="Times New Roman" w:hAnsi="Times New Roman" w:cs="Times New Roman"/>
+          <w:lang w:val="en-GB"/>
         </w:rPr>
       </w:pPr>
+      <w:r>
+        <w:rPr>
+          <w:rFonts w:ascii="Times New Roman" w:hAnsi="Times New Roman" w:cs="Times New Roman"/>
+          <w:lang w:val="en-GB"/>
+        </w:rPr>
+        <w:lastRenderedPageBreak/>
+        <w:t xml:space="preserve">Best validation accuracy: </w:t>
+      </w:r>
+      <m:oMath>
+        <m:r>
+          <w:rPr>
+            <w:rFonts w:ascii="Cambria Math" w:hAnsi="Cambria Math" w:cs="Times New Roman"/>
+            <w:lang w:val="en-GB"/>
+          </w:rPr>
+          <m:t>0.6065</m:t>
+        </m:r>
+      </m:oMath>
     </w:p>
     <w:p>
       <w:pPr>
         <w:jc w:val="both"/>
         <w:rPr>
           <w:rFonts w:ascii="Times New Roman" w:hAnsi="Times New Roman" w:cs="Times New Roman"/>
+          <w:lang w:val="en-GB"/>
         </w:rPr>
       </w:pPr>
       <w:r>
         <w:rPr>
+          <w:rFonts w:ascii="Times New Roman" w:hAnsi="Times New Roman" w:cs="Times New Roman"/>
+          <w:lang w:val="en-GB"/>
+        </w:rPr>
+        <w:t xml:space="preserve">Test accuracy: </w:t>
+      </w:r>
+      <m:oMath>
+        <m:r>
+          <w:rPr>
+            <w:rFonts w:ascii="Cambria Math" w:hAnsi="Cambria Math" w:cs="Times New Roman"/>
+            <w:lang w:val="en-GB"/>
+          </w:rPr>
+          <m:t>0.6065</m:t>
+        </m:r>
+      </m:oMath>
+    </w:p>
+    <w:p>
+      <w:pPr>
+        <w:jc w:val="both"/>
+        <w:rPr>
+          <w:rFonts w:ascii="Times New Roman" w:hAnsi="Times New Roman" w:cs="Times New Roman"/>
+          <w:lang w:val="en-GB"/>
+        </w:rPr>
+      </w:pPr>
+      <w:r>
+        <w:rPr>
+          <w:rFonts w:ascii="Times New Roman" w:hAnsi="Times New Roman" w:cs="Times New Roman"/>
+          <w:lang w:val="en-GB" w:eastAsia="en-DE"/>
+        </w:rPr>
+        <w:t>As discussed, t</w:t>
+      </w:r>
+      <w:r>
+        <w:rPr>
+          <w:rFonts w:ascii="Times New Roman" w:hAnsi="Times New Roman" w:cs="Times New Roman"/>
           <w:lang w:eastAsia="en-DE"/>
         </w:rPr>
-        <w:t>Also include your results obtained from linear_cats_and_dogs.py. Include the validation accuracies as a table or (better) a plot as well as the final test accuracy. Compare the best validation accuracy and the final test accuracy, and discuss the results. Furthermore, state which optimizer (and optimizer parameters) were used.</w:t>
+        <w:t>he validation dataset</w:t>
+      </w:r>
+      <w:r>
+        <w:rPr>
+          <w:rFonts w:ascii="Times New Roman" w:hAnsi="Times New Roman" w:cs="Times New Roman"/>
+          <w:lang w:val="en-GB" w:eastAsia="en-DE"/>
+        </w:rPr>
+        <w:t xml:space="preserve"> </w:t>
+      </w:r>
+      <w:r>
+        <w:rPr>
+          <w:rFonts w:ascii="Times New Roman" w:hAnsi="Times New Roman" w:cs="Times New Roman"/>
+          <w:lang w:eastAsia="en-DE"/>
+        </w:rPr>
+        <w:t xml:space="preserve">and the test dataset are not used for training. </w:t>
+      </w:r>
+      <w:r>
+        <w:rPr>
+          <w:rFonts w:ascii="Times New Roman" w:hAnsi="Times New Roman" w:cs="Times New Roman"/>
+          <w:lang w:val="en-GB" w:eastAsia="en-DE"/>
+        </w:rPr>
+        <w:t>T</w:t>
+      </w:r>
+      <w:r>
+        <w:rPr>
+          <w:rFonts w:ascii="Times New Roman" w:hAnsi="Times New Roman" w:cs="Times New Roman"/>
+          <w:lang w:eastAsia="en-DE"/>
+        </w:rPr>
+        <w:t>he validation</w:t>
+      </w:r>
+      <w:r>
+        <w:rPr>
+          <w:rFonts w:ascii="Times New Roman" w:hAnsi="Times New Roman" w:cs="Times New Roman"/>
+          <w:lang w:val="en-GB" w:eastAsia="en-DE"/>
+        </w:rPr>
+        <w:t xml:space="preserve"> </w:t>
+      </w:r>
+      <w:r>
+        <w:rPr>
+          <w:rFonts w:ascii="Times New Roman" w:hAnsi="Times New Roman" w:cs="Times New Roman"/>
+          <w:lang w:eastAsia="en-DE"/>
+        </w:rPr>
+        <w:t>dataset</w:t>
+      </w:r>
+      <w:r>
+        <w:rPr>
+          <w:rFonts w:ascii="Times New Roman" w:hAnsi="Times New Roman" w:cs="Times New Roman"/>
+          <w:lang w:val="en-GB" w:eastAsia="en-DE"/>
+        </w:rPr>
+        <w:t xml:space="preserve"> is used for hyperparameter exploration. </w:t>
+      </w:r>
+      <w:r>
+        <w:rPr>
+          <w:rFonts w:ascii="Times New Roman" w:hAnsi="Times New Roman" w:cs="Times New Roman"/>
+        </w:rPr>
+        <w:t>This way, the</w:t>
+      </w:r>
+      <w:r>
+        <w:rPr>
+          <w:rFonts w:ascii="Times New Roman" w:hAnsi="Times New Roman" w:cs="Times New Roman"/>
+          <w:lang w:val="en-GB"/>
+        </w:rPr>
+        <w:t xml:space="preserve"> </w:t>
+      </w:r>
+      <w:r>
+        <w:rPr>
+          <w:rFonts w:ascii="Times New Roman" w:hAnsi="Times New Roman" w:cs="Times New Roman"/>
+        </w:rPr>
+        <w:t>neural network might develop a dependency on the validation dataset.</w:t>
+      </w:r>
+      <w:r>
+        <w:rPr>
+          <w:rFonts w:ascii="Times New Roman" w:hAnsi="Times New Roman" w:cs="Times New Roman"/>
+          <w:lang w:val="en-GB"/>
+        </w:rPr>
+        <w:t xml:space="preserve"> For this reason, a test set is used to get an unbiased evaluation of the final modal. </w:t>
+      </w:r>
+      <w:r>
+        <w:rPr>
+          <w:rFonts w:ascii="Times New Roman" w:hAnsi="Times New Roman" w:cs="Times New Roman"/>
+          <w:lang w:val="en-GB"/>
+        </w:rPr>
+        <w:t>Consequently, usually, we would expect the validation accuracy to be higher than the test accuracy, However, t</w:t>
+      </w:r>
+      <w:r>
+        <w:rPr>
+          <w:rFonts w:ascii="Times New Roman" w:hAnsi="Times New Roman" w:cs="Times New Roman"/>
+          <w:lang w:val="en-GB"/>
+        </w:rPr>
+        <w:t>he only “hyperparameter” we tuned was the number of epochs, i.e., for evaluation we chose the model from the epoch with the best validation accuracy.</w:t>
+      </w:r>
+    </w:p>
+    <w:p>
+      <w:pPr>
+        <w:jc w:val="both"/>
+        <w:rPr>
+          <w:lang w:eastAsia="en-DE"/>
+        </w:rPr>
+      </w:pPr>
+      <w:r>
+        <w:rPr>
+          <w:rFonts w:ascii="Times New Roman" w:hAnsi="Times New Roman" w:cs="Times New Roman"/>
+          <w:lang w:val="en-GB"/>
+        </w:rPr>
+        <w:t xml:space="preserve">Accordingly, it is likely, that the model did not develop a big dependency on the validation data. Since both sets are chosen random from the same data </w:t>
+      </w:r>
+      <w:r>
+        <w:rPr>
+          <w:rFonts w:ascii="Times New Roman" w:hAnsi="Times New Roman" w:cs="Times New Roman"/>
+          <w:lang w:val="en-GB"/>
+        </w:rPr>
+        <w:t>distribution,</w:t>
+      </w:r>
+      <w:r>
+        <w:rPr>
+          <w:rFonts w:ascii="Times New Roman" w:hAnsi="Times New Roman" w:cs="Times New Roman"/>
+          <w:lang w:val="en-GB"/>
+        </w:rPr>
+        <w:t xml:space="preserve"> they should follow a similar distribution. Thus, it is to be expected that the validation and test accuracy are similar </w:t>
+      </w:r>
+      <w:r>
+        <w:rPr>
+          <w:rFonts w:ascii="Times New Roman" w:hAnsi="Times New Roman" w:cs="Times New Roman"/>
+          <w:lang w:val="en-GB"/>
+        </w:rPr>
+        <w:t>(no statistically significant difference). This is shown in our results, best validation accuracy and test accuracy are exactly equal, i.e.</w:t>
+      </w:r>
+      <w:r>
+        <w:rPr>
+          <w:rFonts w:ascii="Times New Roman" w:hAnsi="Times New Roman" w:cs="Times New Roman"/>
+          <w:lang w:val="en-GB"/>
+        </w:rPr>
+        <w:t>,</w:t>
+      </w:r>
+      <w:r>
+        <w:rPr>
+          <w:rFonts w:ascii="Times New Roman" w:hAnsi="Times New Roman" w:cs="Times New Roman"/>
+          <w:lang w:val="en-GB"/>
+        </w:rPr>
+        <w:t xml:space="preserve"> 0.6065.</w:t>
+      </w:r>
+    </w:p>
+    <w:p>
+      <w:pPr>
+        <w:pStyle w:val="Heading2"/>
+        <w:rPr>
+          <w:lang w:val="en-GB" w:eastAsia="en-DE"/>
+        </w:rPr>
+      </w:pPr>
+      <w:r>
+        <w:rPr>
+          <w:lang w:val="en-GB" w:eastAsia="en-DE"/>
+        </w:rPr>
+        <w:t>Optimizer and Params</w:t>
+      </w:r>
+    </w:p>
+    <w:p>
+      <w:pPr>
+        <w:jc w:val="both"/>
+        <w:rPr>
+          <w:rFonts w:ascii="Times New Roman" w:hAnsi="Times New Roman" w:cs="Times New Roman"/>
+        </w:rPr>
+      </w:pPr>
+      <w:r>
+        <w:rPr>
+          <w:lang w:val="en-GB" w:eastAsia="en-DE"/>
+        </w:rPr>
+        <w:t xml:space="preserve">We used the Adam optimizer with default pytorch parameters </w:t>
+      </w:r>
+      <w:r>
+        <w:rPr>
+          <w:rStyle w:val="pre"/>
+          <w:i/>
+          <w:iCs/>
+        </w:rPr>
+        <w:t>l</w:t>
+      </w:r>
+      <w:r>
+        <w:rPr>
+          <w:rStyle w:val="pre"/>
+          <w:i/>
+          <w:iCs/>
+          <w:lang w:val="en-GB"/>
+        </w:rPr>
+        <w:t>earning rate</w:t>
+      </w:r>
+      <w:r>
+        <w:rPr>
+          <w:rStyle w:val="pre"/>
+          <w:i/>
+          <w:iCs/>
+        </w:rPr>
+        <w:t>=0.001</w:t>
+      </w:r>
+      <w:r>
+        <w:t xml:space="preserve">, </w:t>
+      </w:r>
+      <w:r>
+        <w:rPr>
+          <w:rStyle w:val="pre"/>
+          <w:i/>
+          <w:iCs/>
+        </w:rPr>
+        <w:t>betas</w:t>
+      </w:r>
+      <w:proofErr w:type="gramStart"/>
+      <w:r>
+        <w:rPr>
+          <w:rStyle w:val="pre"/>
+          <w:i/>
+          <w:iCs/>
+        </w:rPr>
+        <w:t>=(</w:t>
+      </w:r>
+      <w:proofErr w:type="gramEnd"/>
+      <w:r>
+        <w:rPr>
+          <w:rStyle w:val="pre"/>
+          <w:i/>
+          <w:iCs/>
+        </w:rPr>
+        <w:t>0.9,</w:t>
+      </w:r>
+      <w:r>
+        <w:rPr>
+          <w:rStyle w:val="defaultvalue"/>
+          <w:i/>
+          <w:iCs/>
+        </w:rPr>
+        <w:t xml:space="preserve"> </w:t>
+      </w:r>
+      <w:r>
+        <w:rPr>
+          <w:rStyle w:val="pre"/>
+          <w:i/>
+          <w:iCs/>
+        </w:rPr>
+        <w:t>0.999)</w:t>
+      </w:r>
+      <w:r>
+        <w:t xml:space="preserve">, </w:t>
+      </w:r>
+      <w:r>
+        <w:rPr>
+          <w:rStyle w:val="pre"/>
+          <w:i/>
+          <w:iCs/>
+          <w:lang w:val="en-GB"/>
+        </w:rPr>
+        <w:t>epsilon</w:t>
+      </w:r>
+      <w:r>
+        <w:rPr>
+          <w:rStyle w:val="pre"/>
+          <w:i/>
+          <w:iCs/>
+        </w:rPr>
+        <w:t>=1e-08</w:t>
+      </w:r>
+      <w:r>
+        <w:t xml:space="preserve">, </w:t>
+      </w:r>
+      <w:r>
+        <w:rPr>
+          <w:rStyle w:val="pre"/>
+          <w:i/>
+          <w:iCs/>
+        </w:rPr>
+        <w:t>weight_decay=0</w:t>
+      </w:r>
+      <w:r>
+        <w:t xml:space="preserve">, </w:t>
+      </w:r>
+      <w:r>
+        <w:rPr>
+          <w:rStyle w:val="pre"/>
+          <w:i/>
+          <w:iCs/>
+        </w:rPr>
+        <w:t>amsgrad=False</w:t>
+      </w:r>
+      <w:r>
+        <w:t xml:space="preserve">, </w:t>
+      </w:r>
+      <w:r>
+        <w:rPr>
+          <w:rStyle w:val="pre"/>
+          <w:i/>
+          <w:iCs/>
+        </w:rPr>
+        <w:t>*</w:t>
+      </w:r>
+      <w:r>
+        <w:t xml:space="preserve">, </w:t>
+      </w:r>
+      <w:r>
+        <w:rPr>
+          <w:rStyle w:val="pre"/>
+          <w:i/>
+          <w:iCs/>
+        </w:rPr>
+        <w:t>maximize=False</w:t>
+      </w:r>
+      <w:r>
+        <w:rPr>
+          <w:lang w:val="en-GB" w:eastAsia="en-DE"/>
+        </w:rPr>
+        <w:t>.</w:t>
       </w:r>
     </w:p>
     <w:p>
@@ -3480,6 +3690,16 @@
     <w:basedOn w:val="DefaultParagraphFont"/>
     <w:rsid w:val="003D30B9"/>
   </w:style>
+  <w:style w:type="character" w:customStyle="1" w:styleId="pre">
+    <w:name w:val="pre"/>
+    <w:basedOn w:val="DefaultParagraphFont"/>
+    <w:rsid w:val="001C3AF9"/>
+  </w:style>
+  <w:style w:type="character" w:customStyle="1" w:styleId="defaultvalue">
+    <w:name w:val="default_value"/>
+    <w:basedOn w:val="DefaultParagraphFont"/>
+    <w:rsid w:val="001C3AF9"/>
+  </w:style>
 </w:styles>
 </file>
 

</xml_diff>